<commit_message>
Báo cáo sửa nội dung + log làm việc
</commit_message>
<xml_diff>
--- a/Bài tập lớn 2017-2018 (1).docx
+++ b/Bài tập lớn 2017-2018 (1).docx
@@ -242,7 +242,7 @@
           </mc:Choice>
           <mc:Fallback>
             <w:pict>
-              <v:line w14:anchorId="1095447F" id="Straight Connector 7" o:spid="_x0000_s1026" style="position:absolute;z-index:251652096;visibility:visible;mso-wrap-style:square;mso-width-percent:0;mso-height-percent:0;mso-wrap-distance-left:9pt;mso-wrap-distance-top:0;mso-wrap-distance-right:9pt;mso-wrap-distance-bottom:0;mso-position-horizontal:absolute;mso-position-horizontal-relative:text;mso-position-vertical:absolute;mso-position-vertical-relative:text;mso-width-percent:0;mso-height-percent:0;mso-width-relative:margin;mso-height-relative:margin" from="-2.65pt,11.2pt" to="493pt,11.2pt" o:gfxdata="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" strokecolor="black [3040]"/>
+              <v:line w14:anchorId="0CF672A4" id="Straight Connector 7" o:spid="_x0000_s1026" style="position:absolute;z-index:251652096;visibility:visible;mso-wrap-style:square;mso-width-percent:0;mso-height-percent:0;mso-wrap-distance-left:9pt;mso-wrap-distance-top:0;mso-wrap-distance-right:9pt;mso-wrap-distance-bottom:0;mso-position-horizontal:absolute;mso-position-horizontal-relative:text;mso-position-vertical:absolute;mso-position-vertical-relative:text;mso-width-percent:0;mso-height-percent:0;mso-width-relative:margin;mso-height-relative:margin" from="-2.65pt,11.2pt" to="493pt,11.2pt" o:gfxdata="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" strokecolor="black [3040]"/>
             </w:pict>
           </mc:Fallback>
         </mc:AlternateContent>
@@ -370,7 +370,7 @@
           </mc:Choice>
           <mc:Fallback>
             <w:pict>
-              <v:line w14:anchorId="530963B4" id="Straight Connector 2" o:spid="_x0000_s1026" style="position:absolute;z-index:251650048;visibility:visible;mso-wrap-style:square;mso-width-percent:0;mso-wrap-distance-left:9pt;mso-wrap-distance-top:0;mso-wrap-distance-right:9pt;mso-wrap-distance-bottom:0;mso-position-horizontal:absolute;mso-position-horizontal-relative:text;mso-position-vertical:absolute;mso-position-vertical-relative:text;mso-width-percent:0;mso-width-relative:margin" from="125.25pt,108.45pt" to="368.05pt,108.45pt" o:gfxdata="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" strokecolor="black [3040]"/>
+              <v:line w14:anchorId="1E64636C" id="Straight Connector 2" o:spid="_x0000_s1026" style="position:absolute;z-index:251650048;visibility:visible;mso-wrap-style:square;mso-width-percent:0;mso-wrap-distance-left:9pt;mso-wrap-distance-top:0;mso-wrap-distance-right:9pt;mso-wrap-distance-bottom:0;mso-position-horizontal:absolute;mso-position-horizontal-relative:text;mso-position-vertical:absolute;mso-position-vertical-relative:text;mso-width-percent:0;mso-width-relative:margin" from="125.25pt,108.45pt" to="368.05pt,108.45pt" o:gfxdata="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" strokecolor="black [3040]"/>
             </w:pict>
           </mc:Fallback>
         </mc:AlternateContent>
@@ -563,20 +563,12 @@
         <w:jc w:val="center"/>
         <w:rPr>
           <w:rFonts w:ascii="UTM Avo" w:hAnsi="UTM Avo" w:cs="Times New Roman"/>
-          <w:sz w:val="28"/>
-          <w:szCs w:val="36"/>
-        </w:rPr>
-      </w:pPr>
-      <w:r>
-        <w:rPr>
-          <w:rFonts w:ascii="UTM Avo" w:hAnsi="UTM Avo" w:cs="Times New Roman"/>
           <w:b/>
           <w:bCs/>
           <w:sz w:val="28"/>
           <w:szCs w:val="36"/>
         </w:rPr>
-        <w:t xml:space="preserve">Lớp: </w:t>
-      </w:r>
+      </w:pPr>
       <w:r>
         <w:rPr>
           <w:rFonts w:ascii="UTM Avo" w:hAnsi="UTM Avo" w:cs="Times New Roman"/>
@@ -585,7 +577,7 @@
           <w:sz w:val="28"/>
           <w:szCs w:val="36"/>
         </w:rPr>
-        <w:t>INT3304 1</w:t>
+        <w:t>Giảng viên: Nguyễn Hoài Sơn</w:t>
       </w:r>
     </w:p>
     <w:p>
@@ -595,9 +587,8 @@
         <w:autoSpaceDN w:val="0"/>
         <w:adjustRightInd w:val="0"/>
         <w:spacing w:before="120" w:line="276" w:lineRule="auto"/>
-        <w:jc w:val="center"/>
-        <w:rPr>
-          <w:rFonts w:ascii="Times New Roman" w:hAnsi="Times New Roman" w:cs="Times New Roman"/>
+        <w:rPr>
+          <w:rFonts w:ascii="UTM Avo" w:hAnsi="UTM Avo" w:cs="Times New Roman"/>
           <w:b/>
           <w:bCs/>
           <w:sz w:val="28"/>
@@ -783,7 +774,7 @@
           </mc:Choice>
           <mc:Fallback>
             <w:pict>
-              <v:line w14:anchorId="3882E8AA" id="Straight Connector 4" o:spid="_x0000_s1026" style="position:absolute;z-index:251655168;visibility:visible;mso-wrap-style:square;mso-width-percent:0;mso-height-percent:0;mso-wrap-distance-left:9pt;mso-wrap-distance-top:0;mso-wrap-distance-right:9pt;mso-wrap-distance-bottom:0;mso-position-horizontal:absolute;mso-position-horizontal-relative:text;mso-position-vertical:absolute;mso-position-vertical-relative:text;mso-width-percent:0;mso-height-percent:0;mso-width-relative:margin;mso-height-relative:margin" from="135pt,22.6pt" to="397.5pt,22.6pt" o:gfxdata="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" strokecolor="black [3040]"/>
+              <v:line w14:anchorId="7895DF15" id="Straight Connector 4" o:spid="_x0000_s1026" style="position:absolute;z-index:251655168;visibility:visible;mso-wrap-style:square;mso-width-percent:0;mso-height-percent:0;mso-wrap-distance-left:9pt;mso-wrap-distance-top:0;mso-wrap-distance-right:9pt;mso-wrap-distance-bottom:0;mso-position-horizontal:absolute;mso-position-horizontal-relative:text;mso-position-vertical:absolute;mso-position-vertical-relative:text;mso-width-percent:0;mso-height-percent:0;mso-width-relative:margin;mso-height-relative:margin" from="135pt,22.6pt" to="397.5pt,22.6pt" o:gfxdata="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" strokecolor="black [3040]"/>
             </w:pict>
           </mc:Fallback>
         </mc:AlternateContent>
@@ -972,7 +963,7 @@
           </mc:Choice>
           <mc:Fallback>
             <w:pict>
-              <v:line w14:anchorId="30B2D0C4" id="Straight Connector 5" o:spid="_x0000_s1026" style="position:absolute;z-index:251656192;visibility:visible;mso-wrap-style:square;mso-width-percent:0;mso-height-percent:0;mso-wrap-distance-left:9pt;mso-wrap-distance-top:0;mso-wrap-distance-right:9pt;mso-wrap-distance-bottom:0;mso-position-horizontal:absolute;mso-position-horizontal-relative:text;mso-position-vertical:absolute;mso-position-vertical-relative:text;mso-width-percent:0;mso-height-percent:0;mso-width-relative:margin;mso-height-relative:margin" from="155.25pt,22.25pt" to="396.75pt,22.25pt" o:gfxdata="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" strokecolor="black [3040]"/>
+              <v:line w14:anchorId="3EA875EE" id="Straight Connector 5" o:spid="_x0000_s1026" style="position:absolute;z-index:251656192;visibility:visible;mso-wrap-style:square;mso-width-percent:0;mso-height-percent:0;mso-wrap-distance-left:9pt;mso-wrap-distance-top:0;mso-wrap-distance-right:9pt;mso-wrap-distance-bottom:0;mso-position-horizontal:absolute;mso-position-horizontal-relative:text;mso-position-vertical:absolute;mso-position-vertical-relative:text;mso-width-percent:0;mso-height-percent:0;mso-width-relative:margin;mso-height-relative:margin" from="155.25pt,22.25pt" to="396.75pt,22.25pt" o:gfxdata="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" strokecolor="black [3040]"/>
             </w:pict>
           </mc:Fallback>
         </mc:AlternateContent>
@@ -1151,7 +1142,7 @@
           </mc:Choice>
           <mc:Fallback>
             <w:pict>
-              <v:line w14:anchorId="357ADB01" id="Straight Connector 8" o:spid="_x0000_s1026" style="position:absolute;z-index:251658240;visibility:visible;mso-wrap-style:square;mso-width-percent:0;mso-height-percent:0;mso-wrap-distance-left:9pt;mso-wrap-distance-top:0;mso-wrap-distance-right:9pt;mso-wrap-distance-bottom:0;mso-position-horizontal:absolute;mso-position-horizontal-relative:text;mso-position-vertical:absolute;mso-position-vertical-relative:text;mso-width-percent:0;mso-height-percent:0;mso-width-relative:margin;mso-height-relative:margin" from="129pt,21.95pt" to="400.5pt,21.95pt" o:gfxdata="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" strokecolor="black [3040]"/>
+              <v:line w14:anchorId="604AF358" id="Straight Connector 8" o:spid="_x0000_s1026" style="position:absolute;z-index:251658240;visibility:visible;mso-wrap-style:square;mso-width-percent:0;mso-height-percent:0;mso-wrap-distance-left:9pt;mso-wrap-distance-top:0;mso-wrap-distance-right:9pt;mso-wrap-distance-bottom:0;mso-position-horizontal:absolute;mso-position-horizontal-relative:text;mso-position-vertical:absolute;mso-position-vertical-relative:text;mso-width-percent:0;mso-height-percent:0;mso-width-relative:margin;mso-height-relative:margin" from="129pt,21.95pt" to="400.5pt,21.95pt" o:gfxdata="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" strokecolor="black [3040]"/>
             </w:pict>
           </mc:Fallback>
         </mc:AlternateContent>
@@ -1287,6 +1278,8 @@
           <w:szCs w:val="86"/>
         </w:rPr>
       </w:pPr>
+      <w:bookmarkStart w:id="0" w:name="_GoBack"/>
+      <w:bookmarkEnd w:id="0"/>
       <w:r>
         <w:rPr>
           <w:rFonts w:ascii="UTM Avo" w:hAnsi="UTM Avo" w:cs="Times New Roman"/>
@@ -1513,7 +1506,7 @@
           </mc:Choice>
           <mc:Fallback>
             <w:pict>
-              <v:line w14:anchorId="7EC08993" id="Straight Connector 9" o:spid="_x0000_s1026" style="position:absolute;z-index:251651072;visibility:visible;mso-wrap-style:square;mso-width-percent:0;mso-height-percent:0;mso-wrap-distance-left:9pt;mso-wrap-distance-top:0;mso-wrap-distance-right:9pt;mso-wrap-distance-bottom:0;mso-position-horizontal:absolute;mso-position-horizontal-relative:text;mso-position-vertical:absolute;mso-position-vertical-relative:text;mso-width-percent:0;mso-height-percent:0;mso-width-relative:margin;mso-height-relative:margin" from="0,6.7pt" to="491.1pt,6.7pt" o:gfxdata="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" strokecolor="black [3040]"/>
+              <v:line w14:anchorId="62D81615" id="Straight Connector 9" o:spid="_x0000_s1026" style="position:absolute;z-index:251651072;visibility:visible;mso-wrap-style:square;mso-width-percent:0;mso-height-percent:0;mso-wrap-distance-left:9pt;mso-wrap-distance-top:0;mso-wrap-distance-right:9pt;mso-wrap-distance-bottom:0;mso-position-horizontal:absolute;mso-position-horizontal-relative:text;mso-position-vertical:absolute;mso-position-vertical-relative:text;mso-width-percent:0;mso-height-percent:0;mso-width-relative:margin;mso-height-relative:margin" from="0,6.7pt" to="491.1pt,6.7pt" o:gfxdata="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" strokecolor="black [3040]"/>
             </w:pict>
           </mc:Fallback>
         </mc:AlternateContent>
@@ -2634,7 +2627,7 @@
           <w:color w:val="auto"/>
         </w:rPr>
       </w:pPr>
-      <w:bookmarkStart w:id="0" w:name="_Toc501403122"/>
+      <w:bookmarkStart w:id="1" w:name="_Toc501403122"/>
       <w:r>
         <w:rPr>
           <w:rFonts w:ascii="UTM Avo" w:hAnsi="UTM Avo"/>
@@ -2652,7 +2645,7 @@
         </w:rPr>
         <w:t>Mục tiêu</w:t>
       </w:r>
-      <w:bookmarkEnd w:id="0"/>
+      <w:bookmarkEnd w:id="1"/>
       <w:r>
         <w:rPr>
           <w:rFonts w:ascii="UTM Avo" w:hAnsi="UTM Avo"/>
@@ -2740,7 +2733,7 @@
           </mc:Choice>
           <mc:Fallback>
             <w:pict>
-              <v:line w14:anchorId="2CB4DCCC" id="Straight Connector 1" o:spid="_x0000_s1026" style="position:absolute;z-index:251614720;visibility:visible;mso-wrap-style:square;mso-width-percent:0;mso-height-percent:0;mso-wrap-distance-left:9pt;mso-wrap-distance-top:0;mso-wrap-distance-right:9pt;mso-wrap-distance-bottom:0;mso-position-horizontal:absolute;mso-position-horizontal-relative:text;mso-position-vertical:absolute;mso-position-vertical-relative:text;mso-width-percent:0;mso-height-percent:0;mso-width-relative:margin;mso-height-relative:margin" from="1.35pt,5.45pt" to="492.45pt,5.45pt" o:gfxdata="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" strokecolor="black [3040]"/>
+              <v:line w14:anchorId="1F05F33E" id="Straight Connector 1" o:spid="_x0000_s1026" style="position:absolute;z-index:251614720;visibility:visible;mso-wrap-style:square;mso-width-percent:0;mso-height-percent:0;mso-wrap-distance-left:9pt;mso-wrap-distance-top:0;mso-wrap-distance-right:9pt;mso-wrap-distance-bottom:0;mso-position-horizontal:absolute;mso-position-horizontal-relative:text;mso-position-vertical:absolute;mso-position-vertical-relative:text;mso-width-percent:0;mso-height-percent:0;mso-width-relative:margin;mso-height-relative:margin" from="1.35pt,5.45pt" to="492.45pt,5.45pt" o:gfxdata="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" strokecolor="black [3040]"/>
             </w:pict>
           </mc:Fallback>
         </mc:AlternateContent>
@@ -2930,7 +2923,7 @@
           <w:color w:val="auto"/>
         </w:rPr>
       </w:pPr>
-      <w:bookmarkStart w:id="1" w:name="_Toc501403123"/>
+      <w:bookmarkStart w:id="2" w:name="_Toc501403123"/>
       <w:r>
         <w:rPr>
           <w:rFonts w:ascii="UTM Avo" w:hAnsi="UTM Avo"/>
@@ -2955,7 +2948,7 @@
         </w:rPr>
         <w:t xml:space="preserve"> chính:</w:t>
       </w:r>
-      <w:bookmarkEnd w:id="1"/>
+      <w:bookmarkEnd w:id="2"/>
       <w:r>
         <w:rPr>
           <w:rFonts w:ascii="UTM Avo" w:hAnsi="UTM Avo"/>
@@ -3078,7 +3071,7 @@
           <w:color w:val="auto"/>
         </w:rPr>
       </w:pPr>
-      <w:bookmarkStart w:id="2" w:name="_Toc501403124"/>
+      <w:bookmarkStart w:id="3" w:name="_Toc501403124"/>
       <w:r>
         <w:rPr>
           <w:rFonts w:ascii="UTM Avo" w:hAnsi="UTM Avo"/>
@@ -3135,7 +3128,7 @@
         </w:rPr>
         <w:t>nh</w:t>
       </w:r>
-      <w:bookmarkEnd w:id="2"/>
+      <w:bookmarkEnd w:id="3"/>
       <w:r>
         <w:rPr>
           <w:rFonts w:ascii="UTM Avo" w:hAnsi="UTM Avo"/>
@@ -3223,7 +3216,7 @@
           </mc:Choice>
           <mc:Fallback>
             <w:pict>
-              <v:line w14:anchorId="4DAD2828" id="Straight Connector 3" o:spid="_x0000_s1026" style="position:absolute;z-index:251620864;visibility:visible;mso-wrap-style:square;mso-width-percent:0;mso-height-percent:0;mso-wrap-distance-left:9pt;mso-wrap-distance-top:0;mso-wrap-distance-right:9pt;mso-wrap-distance-bottom:0;mso-position-horizontal:absolute;mso-position-horizontal-relative:text;mso-position-vertical:absolute;mso-position-vertical-relative:text;mso-width-percent:0;mso-height-percent:0;mso-width-relative:margin;mso-height-relative:margin" from="0,3.65pt" to="491.1pt,3.65pt" o:gfxdata="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" strokecolor="black [3040]"/>
+              <v:line w14:anchorId="207EFB5B" id="Straight Connector 3" o:spid="_x0000_s1026" style="position:absolute;z-index:251620864;visibility:visible;mso-wrap-style:square;mso-width-percent:0;mso-height-percent:0;mso-wrap-distance-left:9pt;mso-wrap-distance-top:0;mso-wrap-distance-right:9pt;mso-wrap-distance-bottom:0;mso-position-horizontal:absolute;mso-position-horizontal-relative:text;mso-position-vertical:absolute;mso-position-vertical-relative:text;mso-width-percent:0;mso-height-percent:0;mso-width-relative:margin;mso-height-relative:margin" from="0,3.65pt" to="491.1pt,3.65pt" o:gfxdata="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" strokecolor="black [3040]"/>
             </w:pict>
           </mc:Fallback>
         </mc:AlternateContent>
@@ -3298,7 +3291,7 @@
           <w:color w:val="auto"/>
         </w:rPr>
       </w:pPr>
-      <w:bookmarkStart w:id="3" w:name="_Toc501403125"/>
+      <w:bookmarkStart w:id="4" w:name="_Toc501403125"/>
       <w:r>
         <w:rPr>
           <w:rFonts w:ascii="UTM Avo" w:hAnsi="UTM Avo"/>
@@ -3323,7 +3316,7 @@
         </w:rPr>
         <w:t>chương trình</w:t>
       </w:r>
-      <w:bookmarkEnd w:id="3"/>
+      <w:bookmarkEnd w:id="4"/>
     </w:p>
     <w:p>
       <w:pPr>
@@ -3401,7 +3394,7 @@
           </mc:Choice>
           <mc:Fallback>
             <w:pict>
-              <v:line w14:anchorId="5EA21D10" id="Straight Connector 6" o:spid="_x0000_s1026" style="position:absolute;z-index:251621888;visibility:visible;mso-wrap-style:square;mso-width-percent:0;mso-height-percent:0;mso-wrap-distance-left:9pt;mso-wrap-distance-top:0;mso-wrap-distance-right:9pt;mso-wrap-distance-bottom:0;mso-position-horizontal:absolute;mso-position-horizontal-relative:text;mso-position-vertical:absolute;mso-position-vertical-relative:text;mso-width-percent:0;mso-height-percent:0;mso-width-relative:margin;mso-height-relative:margin" from="0,4.15pt" to="491.1pt,4.15pt" o:gfxdata="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" strokecolor="black [3040]"/>
+              <v:line w14:anchorId="0116EC72" id="Straight Connector 6" o:spid="_x0000_s1026" style="position:absolute;z-index:251621888;visibility:visible;mso-wrap-style:square;mso-width-percent:0;mso-height-percent:0;mso-wrap-distance-left:9pt;mso-wrap-distance-top:0;mso-wrap-distance-right:9pt;mso-wrap-distance-bottom:0;mso-position-horizontal:absolute;mso-position-horizontal-relative:text;mso-position-vertical:absolute;mso-position-vertical-relative:text;mso-width-percent:0;mso-height-percent:0;mso-width-relative:margin;mso-height-relative:margin" from="0,4.15pt" to="491.1pt,4.15pt" o:gfxdata="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" strokecolor="black [3040]"/>
             </w:pict>
           </mc:Fallback>
         </mc:AlternateContent>
@@ -3416,7 +3409,7 @@
           <w:color w:val="auto"/>
         </w:rPr>
       </w:pPr>
-      <w:bookmarkStart w:id="4" w:name="_Toc501403126"/>
+      <w:bookmarkStart w:id="5" w:name="_Toc501403126"/>
       <w:r>
         <w:rPr>
           <w:rFonts w:ascii="UTM Avo" w:hAnsi="UTM Avo"/>
@@ -3433,7 +3426,7 @@
         </w:rPr>
         <w:t>Thư viện cần có:</w:t>
       </w:r>
-      <w:bookmarkEnd w:id="4"/>
+      <w:bookmarkEnd w:id="5"/>
       <w:r>
         <w:rPr>
           <w:rFonts w:ascii="UTM Avo" w:hAnsi="UTM Avo"/>
@@ -3647,7 +3640,7 @@
           <w:color w:val="auto"/>
         </w:rPr>
       </w:pPr>
-      <w:bookmarkStart w:id="5" w:name="_Toc501403127"/>
+      <w:bookmarkStart w:id="6" w:name="_Toc501403127"/>
       <w:r>
         <w:rPr>
           <w:rStyle w:val="Heading2Char"/>
@@ -3685,7 +3678,7 @@
         </w:rPr>
         <w:t xml:space="preserve"> trình:</w:t>
       </w:r>
-      <w:bookmarkEnd w:id="5"/>
+      <w:bookmarkEnd w:id="6"/>
       <w:r>
         <w:rPr>
           <w:b/>
@@ -4181,7 +4174,7 @@
           <w:color w:val="auto"/>
         </w:rPr>
       </w:pPr>
-      <w:bookmarkStart w:id="6" w:name="_Toc501403128"/>
+      <w:bookmarkStart w:id="7" w:name="_Toc501403128"/>
       <w:r>
         <w:rPr>
           <w:rStyle w:val="Heading2Char"/>
@@ -4200,7 +4193,7 @@
         </w:rPr>
         <w:t>Mô tả code:</w:t>
       </w:r>
-      <w:bookmarkEnd w:id="6"/>
+      <w:bookmarkEnd w:id="7"/>
       <w:r>
         <w:rPr>
           <w:b/>
@@ -4482,7 +4475,7 @@
           <w:color w:val="auto"/>
         </w:rPr>
       </w:pPr>
-      <w:bookmarkStart w:id="7" w:name="_Toc501403129"/>
+      <w:bookmarkStart w:id="8" w:name="_Toc501403129"/>
       <w:r>
         <w:rPr>
           <w:rFonts w:ascii="UTM Avo" w:hAnsi="UTM Avo"/>
@@ -4500,7 +4493,7 @@
         </w:rPr>
         <w:t>:</w:t>
       </w:r>
-      <w:bookmarkEnd w:id="7"/>
+      <w:bookmarkEnd w:id="8"/>
     </w:p>
     <w:p>
       <w:pPr>
@@ -4845,7 +4838,7 @@
           <w:color w:val="auto"/>
         </w:rPr>
       </w:pPr>
-      <w:bookmarkStart w:id="8" w:name="_Toc501403130"/>
+      <w:bookmarkStart w:id="9" w:name="_Toc501403130"/>
       <w:r>
         <w:rPr>
           <w:rFonts w:ascii="UTM Avo" w:hAnsi="UTM Avo"/>
@@ -4870,7 +4863,7 @@
         </w:rPr>
         <w:t>giao thức:</w:t>
       </w:r>
-      <w:bookmarkEnd w:id="8"/>
+      <w:bookmarkEnd w:id="9"/>
     </w:p>
     <w:p>
       <w:pPr>
@@ -5501,7 +5494,7 @@
           <w:color w:val="auto"/>
         </w:rPr>
       </w:pPr>
-      <w:bookmarkStart w:id="9" w:name="_Toc501403131"/>
+      <w:bookmarkStart w:id="10" w:name="_Toc501403131"/>
       <w:r>
         <w:rPr>
           <w:rStyle w:val="Heading2Char"/>
@@ -5528,7 +5521,7 @@
         </w:rPr>
         <w:t>:</w:t>
       </w:r>
-      <w:bookmarkEnd w:id="9"/>
+      <w:bookmarkEnd w:id="10"/>
       <w:r>
         <w:rPr>
           <w:rFonts w:ascii="UTM Avo" w:hAnsi="UTM Avo" w:cs="Times New Roman"/>
@@ -5940,6 +5933,13 @@
         </w:rPr>
         <w:t>sentogroup, (Group ở đây có 2 clients)</w:t>
       </w:r>
+      <w:r>
+        <w:rPr>
+          <w:rFonts w:ascii="UTM Avo" w:hAnsi="UTM Avo" w:cs="Times New Roman"/>
+          <w:b/>
+        </w:rPr>
+        <w:t>.</w:t>
+      </w:r>
     </w:p>
     <w:p>
       <w:pPr>
@@ -6076,7 +6076,7 @@
           <w:color w:val="auto"/>
         </w:rPr>
       </w:pPr>
-      <w:bookmarkStart w:id="10" w:name="_Toc501403132"/>
+      <w:bookmarkStart w:id="11" w:name="_Toc501403132"/>
       <w:r>
         <w:rPr>
           <w:rFonts w:ascii="UTM Avo" w:hAnsi="UTM Avo"/>
@@ -6085,7 +6085,7 @@
         </w:rPr>
         <w:t>3.7 Hình ảnh chạy chương trình</w:t>
       </w:r>
-      <w:bookmarkEnd w:id="10"/>
+      <w:bookmarkEnd w:id="11"/>
     </w:p>
     <w:p/>
     <w:p>
@@ -7328,7 +7328,7 @@
           <w:color w:val="auto"/>
         </w:rPr>
       </w:pPr>
-      <w:bookmarkStart w:id="11" w:name="_Toc501403133"/>
+      <w:bookmarkStart w:id="12" w:name="_Toc501403133"/>
       <w:r>
         <w:rPr>
           <w:rFonts w:ascii="UTM Avo" w:hAnsi="UTM Avo"/>
@@ -7338,7 +7338,7 @@
         <w:lastRenderedPageBreak/>
         <w:t>4. Source code chương trình</w:t>
       </w:r>
-      <w:bookmarkEnd w:id="11"/>
+      <w:bookmarkEnd w:id="12"/>
       <w:r>
         <w:rPr>
           <w:rFonts w:ascii="UTM Avo" w:hAnsi="UTM Avo"/>
@@ -7352,6 +7352,7 @@
       <w:pPr>
         <w:spacing w:before="120" w:line="276" w:lineRule="auto"/>
         <w:rPr>
+          <w:rStyle w:val="Hyperlink"/>
           <w:rFonts w:ascii="UTM Avo" w:hAnsi="UTM Avo" w:cs="Times New Roman"/>
           <w:i/>
         </w:rPr>
@@ -7375,6 +7376,330 @@
     </w:p>
     <w:p>
       <w:pPr>
+        <w:pStyle w:val="Heading1"/>
+        <w:rPr>
+          <w:rStyle w:val="Hyperlink"/>
+          <w:rFonts w:ascii="UTM Avo" w:hAnsi="UTM Avo" w:cs="Times New Roman"/>
+          <w:b/>
+          <w:color w:val="auto"/>
+          <w:u w:val="none"/>
+        </w:rPr>
+      </w:pPr>
+      <w:r>
+        <w:rPr>
+          <w:rStyle w:val="Hyperlink"/>
+          <w:rFonts w:ascii="UTM Avo" w:hAnsi="UTM Avo" w:cs="Times New Roman"/>
+          <w:b/>
+          <w:color w:val="auto"/>
+          <w:u w:val="none"/>
+        </w:rPr>
+        <w:t>5. Nhận xét thành viên</w:t>
+      </w:r>
+    </w:p>
+    <w:p/>
+    <w:p>
+      <w:pPr>
+        <w:rPr>
+          <w:rFonts w:ascii="UTM Avo" w:hAnsi="UTM Avo"/>
+        </w:rPr>
+      </w:pPr>
+      <w:r>
+        <w:rPr>
+          <w:rFonts w:ascii="UTM Avo" w:hAnsi="UTM Avo"/>
+        </w:rPr>
+        <w:t>Thành viên nhóm:</w:t>
+      </w:r>
+    </w:p>
+    <w:p>
+      <w:pPr>
+        <w:rPr>
+          <w:rFonts w:ascii="UTM Avo" w:hAnsi="UTM Avo"/>
+        </w:rPr>
+      </w:pPr>
+      <w:r>
+        <w:rPr>
+          <w:rFonts w:ascii="UTM Avo" w:hAnsi="UTM Avo"/>
+        </w:rPr>
+        <w:t>-------------------------------------------</w:t>
+      </w:r>
+    </w:p>
+    <w:p>
+      <w:pPr>
+        <w:rPr>
+          <w:rFonts w:ascii="UTM Avo" w:hAnsi="UTM Avo"/>
+        </w:rPr>
+      </w:pPr>
+      <w:r>
+        <w:rPr>
+          <w:rFonts w:ascii="UTM Avo" w:hAnsi="UTM Avo"/>
+        </w:rPr>
+        <w:t xml:space="preserve">Phạm Việt Khanh </w:t>
+      </w:r>
+      <w:r>
+        <w:rPr>
+          <w:rFonts w:ascii="UTM Avo" w:hAnsi="UTM Avo"/>
+        </w:rPr>
+        <w:tab/>
+      </w:r>
+      <w:r>
+        <w:rPr>
+          <w:rFonts w:ascii="UTM Avo" w:hAnsi="UTM Avo"/>
+        </w:rPr>
+        <w:tab/>
+      </w:r>
+      <w:r>
+        <w:rPr>
+          <w:rFonts w:ascii="UTM Avo" w:hAnsi="UTM Avo"/>
+        </w:rPr>
+        <w:t xml:space="preserve">(1) </w:t>
+      </w:r>
+      <w:r>
+        <w:rPr>
+          <w:rFonts w:ascii="UTM Avo" w:hAnsi="UTM Avo"/>
+        </w:rPr>
+        <w:tab/>
+      </w:r>
+      <w:r>
+        <w:rPr>
+          <w:rFonts w:ascii="UTM Avo" w:hAnsi="UTM Avo"/>
+        </w:rPr>
+        <w:t>Nhóm trưởng</w:t>
+      </w:r>
+    </w:p>
+    <w:p>
+      <w:pPr>
+        <w:rPr>
+          <w:rFonts w:ascii="UTM Avo" w:hAnsi="UTM Avo"/>
+        </w:rPr>
+      </w:pPr>
+      <w:r>
+        <w:rPr>
+          <w:rFonts w:ascii="UTM Avo" w:hAnsi="UTM Avo"/>
+        </w:rPr>
+        <w:t xml:space="preserve">Nguyễn Khánh Hưng </w:t>
+      </w:r>
+      <w:r>
+        <w:rPr>
+          <w:rFonts w:ascii="UTM Avo" w:hAnsi="UTM Avo"/>
+        </w:rPr>
+        <w:tab/>
+      </w:r>
+      <w:r>
+        <w:rPr>
+          <w:rFonts w:ascii="UTM Avo" w:hAnsi="UTM Avo"/>
+        </w:rPr>
+        <w:t>(2)</w:t>
+      </w:r>
+    </w:p>
+    <w:p>
+      <w:pPr>
+        <w:rPr>
+          <w:rFonts w:ascii="UTM Avo" w:hAnsi="UTM Avo"/>
+        </w:rPr>
+      </w:pPr>
+      <w:r>
+        <w:rPr>
+          <w:rFonts w:ascii="UTM Avo" w:hAnsi="UTM Avo"/>
+        </w:rPr>
+        <w:t xml:space="preserve">Nguyễn Đức Huy </w:t>
+      </w:r>
+      <w:r>
+        <w:rPr>
+          <w:rFonts w:ascii="UTM Avo" w:hAnsi="UTM Avo"/>
+        </w:rPr>
+        <w:tab/>
+      </w:r>
+      <w:r>
+        <w:rPr>
+          <w:rFonts w:ascii="UTM Avo" w:hAnsi="UTM Avo"/>
+        </w:rPr>
+        <w:tab/>
+      </w:r>
+      <w:r>
+        <w:rPr>
+          <w:rFonts w:ascii="UTM Avo" w:hAnsi="UTM Avo"/>
+        </w:rPr>
+        <w:t>(3)</w:t>
+      </w:r>
+    </w:p>
+    <w:p>
+      <w:pPr>
+        <w:rPr>
+          <w:rFonts w:ascii="UTM Avo" w:hAnsi="UTM Avo"/>
+        </w:rPr>
+      </w:pPr>
+      <w:r>
+        <w:rPr>
+          <w:rFonts w:ascii="UTM Avo" w:hAnsi="UTM Avo"/>
+        </w:rPr>
+        <w:t>--------------------------------------------</w:t>
+      </w:r>
+    </w:p>
+    <w:p>
+      <w:pPr>
+        <w:rPr>
+          <w:rFonts w:ascii="UTM Avo" w:hAnsi="UTM Avo"/>
+        </w:rPr>
+      </w:pPr>
+      <w:r>
+        <w:rPr>
+          <w:rFonts w:ascii="UTM Avo" w:hAnsi="UTM Avo"/>
+        </w:rPr>
+        <w:t xml:space="preserve">Phân chia công việc: (số tương ứng với tên thành viên thực hiện) </w:t>
+      </w:r>
+    </w:p>
+    <w:p>
+      <w:pPr>
+        <w:rPr>
+          <w:rFonts w:ascii="UTM Avo" w:hAnsi="UTM Avo"/>
+        </w:rPr>
+      </w:pPr>
+      <w:r>
+        <w:rPr>
+          <w:rFonts w:ascii="UTM Avo" w:hAnsi="UTM Avo"/>
+        </w:rPr>
+        <w:t xml:space="preserve">(1,2,3) </w:t>
+      </w:r>
+      <w:r>
+        <w:rPr>
+          <w:rFonts w:ascii="UTM Avo" w:hAnsi="UTM Avo"/>
+        </w:rPr>
+        <w:t>L</w:t>
+      </w:r>
+      <w:r>
+        <w:rPr>
+          <w:rFonts w:ascii="UTM Avo" w:hAnsi="UTM Avo"/>
+        </w:rPr>
+        <w:t>ên ý tưởng cấu trúc chương trình</w:t>
+      </w:r>
+    </w:p>
+    <w:p>
+      <w:pPr>
+        <w:rPr>
+          <w:rFonts w:ascii="UTM Avo" w:hAnsi="UTM Avo"/>
+        </w:rPr>
+      </w:pPr>
+      <w:r>
+        <w:rPr>
+          <w:rFonts w:ascii="UTM Avo" w:hAnsi="UTM Avo"/>
+        </w:rPr>
+        <w:t xml:space="preserve">(2) </w:t>
+      </w:r>
+      <w:r>
+        <w:rPr>
+          <w:rFonts w:ascii="UTM Avo" w:hAnsi="UTM Avo"/>
+        </w:rPr>
+        <w:tab/>
+      </w:r>
+      <w:r>
+        <w:rPr>
+          <w:rFonts w:ascii="UTM Avo" w:hAnsi="UTM Avo"/>
+        </w:rPr>
+        <w:t>Code chương trình chat nhiều client vs server</w:t>
+      </w:r>
+    </w:p>
+    <w:p>
+      <w:pPr>
+        <w:rPr>
+          <w:rFonts w:ascii="UTM Avo" w:hAnsi="UTM Avo"/>
+        </w:rPr>
+      </w:pPr>
+      <w:r>
+        <w:rPr>
+          <w:rFonts w:ascii="UTM Avo" w:hAnsi="UTM Avo"/>
+        </w:rPr>
+        <w:t xml:space="preserve">(1) </w:t>
+      </w:r>
+      <w:r>
+        <w:rPr>
+          <w:rFonts w:ascii="UTM Avo" w:hAnsi="UTM Avo"/>
+        </w:rPr>
+        <w:tab/>
+      </w:r>
+      <w:r>
+        <w:rPr>
+          <w:rFonts w:ascii="UTM Avo" w:hAnsi="UTM Avo"/>
+        </w:rPr>
+        <w:t>Code phần chat group</w:t>
+      </w:r>
+    </w:p>
+    <w:p>
+      <w:pPr>
+        <w:rPr>
+          <w:rFonts w:ascii="UTM Avo" w:hAnsi="UTM Avo"/>
+        </w:rPr>
+      </w:pPr>
+      <w:r>
+        <w:rPr>
+          <w:rFonts w:ascii="UTM Avo" w:hAnsi="UTM Avo"/>
+        </w:rPr>
+        <w:t xml:space="preserve">(1) </w:t>
+      </w:r>
+      <w:r>
+        <w:rPr>
+          <w:rFonts w:ascii="UTM Avo" w:hAnsi="UTM Avo"/>
+        </w:rPr>
+        <w:tab/>
+      </w:r>
+      <w:r>
+        <w:rPr>
+          <w:rFonts w:ascii="UTM Avo" w:hAnsi="UTM Avo"/>
+        </w:rPr>
+        <w:t>Code phần gửi file</w:t>
+      </w:r>
+    </w:p>
+    <w:p>
+      <w:pPr>
+        <w:rPr>
+          <w:rFonts w:ascii="UTM Avo" w:hAnsi="UTM Avo"/>
+        </w:rPr>
+      </w:pPr>
+      <w:r>
+        <w:rPr>
+          <w:rFonts w:ascii="UTM Avo" w:hAnsi="UTM Avo"/>
+        </w:rPr>
+        <w:t xml:space="preserve">(3) </w:t>
+      </w:r>
+      <w:r>
+        <w:rPr>
+          <w:rFonts w:ascii="UTM Avo" w:hAnsi="UTM Avo"/>
+        </w:rPr>
+        <w:tab/>
+      </w:r>
+      <w:r>
+        <w:rPr>
+          <w:rFonts w:ascii="UTM Avo" w:hAnsi="UTM Avo"/>
+        </w:rPr>
+        <w:t>Code phần chat 1 vs 1</w:t>
+      </w:r>
+    </w:p>
+    <w:p>
+      <w:pPr>
+        <w:rPr>
+          <w:rFonts w:ascii="UTM Avo" w:hAnsi="UTM Avo"/>
+        </w:rPr>
+      </w:pPr>
+      <w:r>
+        <w:rPr>
+          <w:rFonts w:ascii="UTM Avo" w:hAnsi="UTM Avo"/>
+        </w:rPr>
+        <w:t xml:space="preserve">(2) </w:t>
+      </w:r>
+      <w:r>
+        <w:rPr>
+          <w:rFonts w:ascii="UTM Avo" w:hAnsi="UTM Avo"/>
+        </w:rPr>
+        <w:tab/>
+      </w:r>
+      <w:r>
+        <w:rPr>
+          <w:rFonts w:ascii="UTM Avo" w:hAnsi="UTM Avo"/>
+        </w:rPr>
+        <w:t>Viết báo cáo</w:t>
+      </w:r>
+    </w:p>
+    <w:p>
+      <w:pPr>
         <w:spacing w:before="120" w:line="276" w:lineRule="auto"/>
         <w:rPr>
           <w:rFonts w:ascii="UTM Avo" w:hAnsi="UTM Avo" w:cs="Times New Roman"/>
@@ -7410,12 +7735,7 @@
       </w:r>
     </w:p>
     <w:sectPr>
-      <w:headerReference w:type="even" r:id="rId32"/>
-      <w:headerReference w:type="default" r:id="rId33"/>
-      <w:footerReference w:type="even" r:id="rId34"/>
-      <w:footerReference w:type="default" r:id="rId35"/>
-      <w:headerReference w:type="first" r:id="rId36"/>
-      <w:footerReference w:type="first" r:id="rId37"/>
+      <w:footerReference w:type="default" r:id="rId32"/>
       <w:pgSz w:w="12240" w:h="15840"/>
       <w:pgMar w:top="1440" w:right="1080" w:bottom="1440" w:left="1260" w:header="720" w:footer="720" w:gutter="0"/>
       <w:pgBorders w:display="firstPage" w:offsetFrom="page">
@@ -7454,16 +7774,6 @@
 
 <file path=word/footer1.xml><?xml version="1.0" encoding="utf-8"?>
 <w:ftr xmlns:wpc="http://schemas.microsoft.com/office/word/2010/wordprocessingCanvas" xmlns:cx="http://schemas.microsoft.com/office/drawing/2014/chartex" xmlns:mc="http://schemas.openxmlformats.org/markup-compatibility/2006" xmlns:o="urn:schemas-microsoft-com:office:office" xmlns:r="http://schemas.openxmlformats.org/officeDocument/2006/relationships" xmlns:m="http://schemas.openxmlformats.org/officeDocument/2006/math" xmlns:v="urn:schemas-microsoft-com:vml" xmlns:wp14="http://schemas.microsoft.com/office/word/2010/wordprocessingDrawing" xmlns:wp="http://schemas.openxmlformats.org/drawingml/2006/wordprocessingDrawing" xmlns:w10="urn:schemas-microsoft-com:office:word" xmlns:w="http://schemas.openxmlformats.org/wordprocessingml/2006/main" xmlns:w14="http://schemas.microsoft.com/office/word/2010/wordml" xmlns:w15="http://schemas.microsoft.com/office/word/2012/wordml" xmlns:w16se="http://schemas.microsoft.com/office/word/2015/wordml/symex" xmlns:wpg="http://schemas.microsoft.com/office/word/2010/wordprocessingGroup" xmlns:wpi="http://schemas.microsoft.com/office/word/2010/wordprocessingInk" xmlns:wne="http://schemas.microsoft.com/office/word/2006/wordml" xmlns:wps="http://schemas.microsoft.com/office/word/2010/wordprocessingShape" mc:Ignorable="w14 w15 w16se wp14">
-  <w:p>
-    <w:pPr>
-      <w:pStyle w:val="Footer"/>
-    </w:pPr>
-  </w:p>
-</w:ftr>
-</file>
-
-<file path=word/footer2.xml><?xml version="1.0" encoding="utf-8"?>
-<w:ftr xmlns:wpc="http://schemas.microsoft.com/office/word/2010/wordprocessingCanvas" xmlns:cx="http://schemas.microsoft.com/office/drawing/2014/chartex" xmlns:mc="http://schemas.openxmlformats.org/markup-compatibility/2006" xmlns:o="urn:schemas-microsoft-com:office:office" xmlns:r="http://schemas.openxmlformats.org/officeDocument/2006/relationships" xmlns:m="http://schemas.openxmlformats.org/officeDocument/2006/math" xmlns:v="urn:schemas-microsoft-com:vml" xmlns:wp14="http://schemas.microsoft.com/office/word/2010/wordprocessingDrawing" xmlns:wp="http://schemas.openxmlformats.org/drawingml/2006/wordprocessingDrawing" xmlns:w10="urn:schemas-microsoft-com:office:word" xmlns:w="http://schemas.openxmlformats.org/wordprocessingml/2006/main" xmlns:w14="http://schemas.microsoft.com/office/word/2010/wordml" xmlns:w15="http://schemas.microsoft.com/office/word/2012/wordml" xmlns:w16se="http://schemas.microsoft.com/office/word/2015/wordml/symex" xmlns:wpg="http://schemas.microsoft.com/office/word/2010/wordprocessingGroup" xmlns:wpi="http://schemas.microsoft.com/office/word/2010/wordprocessingInk" xmlns:wne="http://schemas.microsoft.com/office/word/2006/wordml" xmlns:wps="http://schemas.microsoft.com/office/word/2010/wordprocessingShape" mc:Ignorable="w14 w15 w16se wp14">
   <w:tbl>
     <w:tblPr>
       <w:tblW w:w="4810" w:type="pct"/>
@@ -7476,8 +7786,8 @@
       <w:tblLook w:val="04A0" w:firstRow="1" w:lastRow="0" w:firstColumn="1" w:lastColumn="0" w:noHBand="0" w:noVBand="1"/>
     </w:tblPr>
     <w:tblGrid>
-      <w:gridCol w:w="5065"/>
-      <w:gridCol w:w="4680"/>
+      <w:gridCol w:w="4951"/>
+      <w:gridCol w:w="4573"/>
     </w:tblGrid>
     <w:tr>
       <w:tc>
@@ -7486,8 +7796,6 @@
           <w:shd w:val="clear" w:color="auto" w:fill="4F81BD" w:themeFill="accent1"/>
           <w:vAlign w:val="center"/>
         </w:tcPr>
-        <w:bookmarkStart w:id="12" w:name="_GoBack"/>
-        <w:bookmarkEnd w:id="12"/>
         <w:p>
           <w:pPr>
             <w:pStyle w:val="Footer"/>
@@ -7590,7 +7898,7 @@
                   <w:sz w:val="18"/>
                   <w:szCs w:val="18"/>
                 </w:rPr>
-                <w:t>lap trinh mang</w:t>
+                <w:t>Chat MQTT</w:t>
               </w:r>
             </w:p>
           </w:sdtContent>
@@ -7610,16 +7918,6 @@
 </w:ftr>
 </file>
 
-<file path=word/footer3.xml><?xml version="1.0" encoding="utf-8"?>
-<w:ftr xmlns:wpc="http://schemas.microsoft.com/office/word/2010/wordprocessingCanvas" xmlns:cx="http://schemas.microsoft.com/office/drawing/2014/chartex" xmlns:mc="http://schemas.openxmlformats.org/markup-compatibility/2006" xmlns:o="urn:schemas-microsoft-com:office:office" xmlns:r="http://schemas.openxmlformats.org/officeDocument/2006/relationships" xmlns:m="http://schemas.openxmlformats.org/officeDocument/2006/math" xmlns:v="urn:schemas-microsoft-com:vml" xmlns:wp14="http://schemas.microsoft.com/office/word/2010/wordprocessingDrawing" xmlns:wp="http://schemas.openxmlformats.org/drawingml/2006/wordprocessingDrawing" xmlns:w10="urn:schemas-microsoft-com:office:word" xmlns:w="http://schemas.openxmlformats.org/wordprocessingml/2006/main" xmlns:w14="http://schemas.microsoft.com/office/word/2010/wordml" xmlns:w15="http://schemas.microsoft.com/office/word/2012/wordml" xmlns:w16se="http://schemas.microsoft.com/office/word/2015/wordml/symex" xmlns:wpg="http://schemas.microsoft.com/office/word/2010/wordprocessingGroup" xmlns:wpi="http://schemas.microsoft.com/office/word/2010/wordprocessingInk" xmlns:wne="http://schemas.microsoft.com/office/word/2006/wordml" xmlns:wps="http://schemas.microsoft.com/office/word/2010/wordprocessingShape" mc:Ignorable="w14 w15 w16se wp14">
-  <w:p>
-    <w:pPr>
-      <w:pStyle w:val="Footer"/>
-    </w:pPr>
-  </w:p>
-</w:ftr>
-</file>
-
 <file path=word/footnotes.xml><?xml version="1.0" encoding="utf-8"?>
 <w:footnotes xmlns:wpc="http://schemas.microsoft.com/office/word/2010/wordprocessingCanvas" xmlns:cx="http://schemas.microsoft.com/office/drawing/2014/chartex" xmlns:mc="http://schemas.openxmlformats.org/markup-compatibility/2006" xmlns:o="urn:schemas-microsoft-com:office:office" xmlns:r="http://schemas.openxmlformats.org/officeDocument/2006/relationships" xmlns:m="http://schemas.openxmlformats.org/officeDocument/2006/math" xmlns:v="urn:schemas-microsoft-com:vml" xmlns:wp14="http://schemas.microsoft.com/office/word/2010/wordprocessingDrawing" xmlns:wp="http://schemas.openxmlformats.org/drawingml/2006/wordprocessingDrawing" xmlns:w10="urn:schemas-microsoft-com:office:word" xmlns:w="http://schemas.openxmlformats.org/wordprocessingml/2006/main" xmlns:w14="http://schemas.microsoft.com/office/word/2010/wordml" xmlns:w15="http://schemas.microsoft.com/office/word/2012/wordml" xmlns:w16se="http://schemas.microsoft.com/office/word/2015/wordml/symex" xmlns:wpg="http://schemas.microsoft.com/office/word/2010/wordprocessingGroup" xmlns:wpi="http://schemas.microsoft.com/office/word/2010/wordprocessingInk" xmlns:wne="http://schemas.microsoft.com/office/word/2006/wordml" xmlns:wps="http://schemas.microsoft.com/office/word/2010/wordprocessingShape" mc:Ignorable="w14 w15 w16se wp14">
   <w:footnote w:type="separator" w:id="-1">
@@ -7637,36 +7935,6 @@
     </w:p>
   </w:footnote>
 </w:footnotes>
-</file>
-
-<file path=word/header1.xml><?xml version="1.0" encoding="utf-8"?>
-<w:hdr xmlns:wpc="http://schemas.microsoft.com/office/word/2010/wordprocessingCanvas" xmlns:cx="http://schemas.microsoft.com/office/drawing/2014/chartex" xmlns:mc="http://schemas.openxmlformats.org/markup-compatibility/2006" xmlns:o="urn:schemas-microsoft-com:office:office" xmlns:r="http://schemas.openxmlformats.org/officeDocument/2006/relationships" xmlns:m="http://schemas.openxmlformats.org/officeDocument/2006/math" xmlns:v="urn:schemas-microsoft-com:vml" xmlns:wp14="http://schemas.microsoft.com/office/word/2010/wordprocessingDrawing" xmlns:wp="http://schemas.openxmlformats.org/drawingml/2006/wordprocessingDrawing" xmlns:w10="urn:schemas-microsoft-com:office:word" xmlns:w="http://schemas.openxmlformats.org/wordprocessingml/2006/main" xmlns:w14="http://schemas.microsoft.com/office/word/2010/wordml" xmlns:w15="http://schemas.microsoft.com/office/word/2012/wordml" xmlns:w16se="http://schemas.microsoft.com/office/word/2015/wordml/symex" xmlns:wpg="http://schemas.microsoft.com/office/word/2010/wordprocessingGroup" xmlns:wpi="http://schemas.microsoft.com/office/word/2010/wordprocessingInk" xmlns:wne="http://schemas.microsoft.com/office/word/2006/wordml" xmlns:wps="http://schemas.microsoft.com/office/word/2010/wordprocessingShape" mc:Ignorable="w14 w15 w16se wp14">
-  <w:p>
-    <w:pPr>
-      <w:pStyle w:val="Header"/>
-    </w:pPr>
-  </w:p>
-</w:hdr>
-</file>
-
-<file path=word/header2.xml><?xml version="1.0" encoding="utf-8"?>
-<w:hdr xmlns:wpc="http://schemas.microsoft.com/office/word/2010/wordprocessingCanvas" xmlns:cx="http://schemas.microsoft.com/office/drawing/2014/chartex" xmlns:mc="http://schemas.openxmlformats.org/markup-compatibility/2006" xmlns:o="urn:schemas-microsoft-com:office:office" xmlns:r="http://schemas.openxmlformats.org/officeDocument/2006/relationships" xmlns:m="http://schemas.openxmlformats.org/officeDocument/2006/math" xmlns:v="urn:schemas-microsoft-com:vml" xmlns:wp14="http://schemas.microsoft.com/office/word/2010/wordprocessingDrawing" xmlns:wp="http://schemas.openxmlformats.org/drawingml/2006/wordprocessingDrawing" xmlns:w10="urn:schemas-microsoft-com:office:word" xmlns:w="http://schemas.openxmlformats.org/wordprocessingml/2006/main" xmlns:w14="http://schemas.microsoft.com/office/word/2010/wordml" xmlns:w15="http://schemas.microsoft.com/office/word/2012/wordml" xmlns:w16se="http://schemas.microsoft.com/office/word/2015/wordml/symex" xmlns:wpg="http://schemas.microsoft.com/office/word/2010/wordprocessingGroup" xmlns:wpi="http://schemas.microsoft.com/office/word/2010/wordprocessingInk" xmlns:wne="http://schemas.microsoft.com/office/word/2006/wordml" xmlns:wps="http://schemas.microsoft.com/office/word/2010/wordprocessingShape" mc:Ignorable="w14 w15 w16se wp14">
-  <w:p>
-    <w:pPr>
-      <w:pStyle w:val="Header"/>
-    </w:pPr>
-  </w:p>
-</w:hdr>
-</file>
-
-<file path=word/header3.xml><?xml version="1.0" encoding="utf-8"?>
-<w:hdr xmlns:wpc="http://schemas.microsoft.com/office/word/2010/wordprocessingCanvas" xmlns:cx="http://schemas.microsoft.com/office/drawing/2014/chartex" xmlns:mc="http://schemas.openxmlformats.org/markup-compatibility/2006" xmlns:o="urn:schemas-microsoft-com:office:office" xmlns:r="http://schemas.openxmlformats.org/officeDocument/2006/relationships" xmlns:m="http://schemas.openxmlformats.org/officeDocument/2006/math" xmlns:v="urn:schemas-microsoft-com:vml" xmlns:wp14="http://schemas.microsoft.com/office/word/2010/wordprocessingDrawing" xmlns:wp="http://schemas.openxmlformats.org/drawingml/2006/wordprocessingDrawing" xmlns:w10="urn:schemas-microsoft-com:office:word" xmlns:w="http://schemas.openxmlformats.org/wordprocessingml/2006/main" xmlns:w14="http://schemas.microsoft.com/office/word/2010/wordml" xmlns:w15="http://schemas.microsoft.com/office/word/2012/wordml" xmlns:w16se="http://schemas.microsoft.com/office/word/2015/wordml/symex" xmlns:wpg="http://schemas.microsoft.com/office/word/2010/wordprocessingGroup" xmlns:wpi="http://schemas.microsoft.com/office/word/2010/wordprocessingInk" xmlns:wne="http://schemas.microsoft.com/office/word/2006/wordml" xmlns:wps="http://schemas.microsoft.com/office/word/2010/wordprocessingShape" mc:Ignorable="w14 w15 w16se wp14">
-  <w:p>
-    <w:pPr>
-      <w:pStyle w:val="Header"/>
-    </w:pPr>
-  </w:p>
-</w:hdr>
 </file>
 
 <file path=word/numbering.xml><?xml version="1.0" encoding="utf-8"?>
@@ -10057,6 +10325,12 @@
     <w:uiPriority w:val="99"/>
     <w:rsid w:val="00120970"/>
   </w:style>
+  <w:style w:type="paragraph" w:styleId="NoSpacing">
+    <w:name w:val="No Spacing"/>
+    <w:uiPriority w:val="1"/>
+    <w:qFormat/>
+    <w:rsid w:val="003B1A2F"/>
+  </w:style>
 </w:styles>
 </file>
 
@@ -10243,7 +10517,8 @@
   </w:compat>
   <w:rsids>
     <w:rsidRoot w:val="00F32F9F"/>
-    <w:rsid w:val="007A5E47"/>
+    <w:rsid w:val="00305B0E"/>
+    <w:rsid w:val="00803D57"/>
     <w:rsid w:val="00D42CFE"/>
     <w:rsid w:val="00E20E05"/>
     <w:rsid w:val="00F32F9F"/>
@@ -10698,6 +10973,22 @@
     <w:name w:val="F528798F1E6F428F88046C1DEC430738"/>
     <w:rsid w:val="00F32F9F"/>
   </w:style>
+  <w:style w:type="paragraph" w:customStyle="1" w:styleId="861AE485329C4174BBA6B92B62371256">
+    <w:name w:val="861AE485329C4174BBA6B92B62371256"/>
+    <w:rsid w:val="00305B0E"/>
+  </w:style>
+  <w:style w:type="paragraph" w:customStyle="1" w:styleId="716DF1B17FC74564BC0BD21AB36DFF22">
+    <w:name w:val="716DF1B17FC74564BC0BD21AB36DFF22"/>
+    <w:rsid w:val="00305B0E"/>
+  </w:style>
+  <w:style w:type="paragraph" w:customStyle="1" w:styleId="7F3A13304FF743AA80988D870D74058D">
+    <w:name w:val="7F3A13304FF743AA80988D870D74058D"/>
+    <w:rsid w:val="00305B0E"/>
+  </w:style>
+  <w:style w:type="paragraph" w:customStyle="1" w:styleId="4321D4B1C4D048819A5F3ECB778E3A1B">
+    <w:name w:val="4321D4B1C4D048819A5F3ECB778E3A1B"/>
+    <w:rsid w:val="00305B0E"/>
+  </w:style>
 </w:styles>
 </file>
 
@@ -11033,7 +11324,7 @@
 </file>
 
 <file path=customXml/itemProps1.xml><?xml version="1.0" encoding="utf-8"?>
-<ds:datastoreItem xmlns:ds="http://schemas.openxmlformats.org/officeDocument/2006/customXml" ds:itemID="{225D4586-FC6B-4B95-84A8-2D0AA0EFB17F}">
+<ds:datastoreItem xmlns:ds="http://schemas.openxmlformats.org/officeDocument/2006/customXml" ds:itemID="{17DC304B-9637-4723-8B6C-6EC204DBF609}">
   <ds:schemaRefs>
     <ds:schemaRef ds:uri="http://schemas.openxmlformats.org/officeDocument/2006/bibliography"/>
   </ds:schemaRefs>

</xml_diff>